<commit_message>
Update code from Desktop
</commit_message>
<xml_diff>
--- a/Tables/Table_Imputed_Performance_Modelo_Original.docx
+++ b/Tables/Table_Imputed_Performance_Modelo_Original.docx
@@ -914,7 +914,7 @@
                 <w:szCs w:val="22"/>
                 <w:color w:val="000000"/>
               </w:rPr>
-              <w:t xml:space="preserve">2.09 (1.92 to 2.27)</w:t>
+              <w:t xml:space="preserve">2.09 (1.93 to 2.26)</w:t>
             </w:r>
           </w:p>
         </w:tc>
@@ -1052,7 +1052,7 @@
                 <w:szCs w:val="22"/>
                 <w:color w:val="000000"/>
               </w:rPr>
-              <w:t xml:space="preserve">1.35% (1.16% to 1.55%)</w:t>
+              <w:t xml:space="preserve">1.35% (1.16% to 1.54%)</w:t>
             </w:r>
           </w:p>
         </w:tc>
@@ -1190,7 +1190,7 @@
                 <w:szCs w:val="22"/>
                 <w:color w:val="000000"/>
               </w:rPr>
-              <w:t xml:space="preserve">0.63 (0.51 to 0.75)</w:t>
+              <w:t xml:space="preserve">0.6 (0.47 to 0.73)</w:t>
             </w:r>
           </w:p>
         </w:tc>
@@ -1328,7 +1328,7 @@
                 <w:szCs w:val="22"/>
                 <w:color w:val="000000"/>
               </w:rPr>
-              <w:t xml:space="preserve">-0.26 (-0.33 to -0.19)</w:t>
+              <w:t xml:space="preserve">-0.27 (-0.34 to -0.21)</w:t>
             </w:r>
           </w:p>
         </w:tc>
@@ -2171,7 +2171,7 @@
                 <w:szCs w:val="22"/>
                 <w:color w:val="000000"/>
               </w:rPr>
-              <w:t xml:space="preserve">3.94%</w:t>
+              <w:t xml:space="preserve">3.96%</w:t>
             </w:r>
           </w:p>
         </w:tc>
@@ -2447,7 +2447,7 @@
                 <w:szCs w:val="22"/>
                 <w:color w:val="000000"/>
               </w:rPr>
-              <w:t xml:space="preserve">1.14 (1.06 to 1.22)</w:t>
+              <w:t xml:space="preserve">1.13 (1.06 to 1.21)</w:t>
             </w:r>
           </w:p>
         </w:tc>
@@ -2585,7 +2585,7 @@
                 <w:szCs w:val="22"/>
                 <w:color w:val="000000"/>
               </w:rPr>
-              <w:t xml:space="preserve">0.54% (0.24% to 0.85%)</w:t>
+              <w:t xml:space="preserve">0.53% (0.25% to 0.8%)</w:t>
             </w:r>
           </w:p>
         </w:tc>
@@ -2723,7 +2723,7 @@
                 <w:szCs w:val="22"/>
                 <w:color w:val="000000"/>
               </w:rPr>
-              <w:t xml:space="preserve">-0.07 (-0.17 to 0.04)</w:t>
+              <w:t xml:space="preserve">-0.09 (-0.2 to 0.02)</w:t>
             </w:r>
           </w:p>
         </w:tc>
@@ -2861,7 +2861,7 @@
                 <w:szCs w:val="22"/>
                 <w:color w:val="000000"/>
               </w:rPr>
-              <w:t xml:space="preserve">-0.28 (-0.33 to -0.23)</w:t>
+              <w:t xml:space="preserve">-0.29 (-0.34 to -0.24)</w:t>
             </w:r>
           </w:p>
         </w:tc>

</xml_diff>

<commit_message>
Update code of cleaning and imputation
</commit_message>
<xml_diff>
--- a/Tables/Table_Imputed_Performance_Modelo_Original.docx
+++ b/Tables/Table_Imputed_Performance_Modelo_Original.docx
@@ -37,7 +37,7 @@
       <w:tblGrid>
         <w:gridCol w:w="1132"/>
         <w:gridCol w:w="2599"/>
-        <w:gridCol w:w="2795"/>
+        <w:gridCol w:w="3015"/>
       </w:tblGrid>
       <w:tr>
         <w:trPr>
@@ -638,7 +638,7 @@
                 <w:szCs w:val="22"/>
                 <w:color w:val="000000"/>
               </w:rPr>
-              <w:t xml:space="preserve">1.24%</w:t>
+              <w:t xml:space="preserve">1.94%</w:t>
             </w:r>
           </w:p>
         </w:tc>
@@ -776,7 +776,7 @@
                 <w:szCs w:val="22"/>
                 <w:color w:val="000000"/>
               </w:rPr>
-              <w:t xml:space="preserve">2.6% (2.41% to 2.78%)</w:t>
+              <w:t xml:space="preserve">2.73% (2.54% to 2.92%)</w:t>
             </w:r>
           </w:p>
         </w:tc>
@@ -914,7 +914,7 @@
                 <w:szCs w:val="22"/>
                 <w:color w:val="000000"/>
               </w:rPr>
-              <w:t xml:space="preserve">2.09 (1.92 to 2.27)</w:t>
+              <w:t xml:space="preserve">1.41 (1.29 to 1.54)</w:t>
             </w:r>
           </w:p>
         </w:tc>
@@ -1052,7 +1052,7 @@
                 <w:szCs w:val="22"/>
                 <w:color w:val="000000"/>
               </w:rPr>
-              <w:t xml:space="preserve">1.35% (1.16% to 1.55%)</w:t>
+              <w:t xml:space="preserve">0.79% (0.58% to 1.01%)</w:t>
             </w:r>
           </w:p>
         </w:tc>
@@ -1190,7 +1190,7 @@
                 <w:szCs w:val="22"/>
                 <w:color w:val="000000"/>
               </w:rPr>
-              <w:t xml:space="preserve">0.63 (0.51 to 0.75)</w:t>
+              <w:t xml:space="preserve">-0.08 (-0.22 to 0.07)</w:t>
             </w:r>
           </w:p>
         </w:tc>
@@ -1328,7 +1328,7 @@
                 <w:szCs w:val="22"/>
                 <w:color w:val="000000"/>
               </w:rPr>
-              <w:t xml:space="preserve">-0.26 (-0.33 to -0.19)</w:t>
+              <w:t xml:space="preserve">-0.37 (-0.46 to -0.29)</w:t>
             </w:r>
           </w:p>
         </w:tc>
@@ -1517,7 +1517,7 @@
                 <w:szCs w:val="22"/>
                 <w:color w:val="000000"/>
               </w:rPr>
-              <w:t xml:space="preserve">0.91 (0.9 to 0.92)</w:t>
+              <w:t xml:space="preserve">0.9 (0.89 to 0.92)</w:t>
             </w:r>
           </w:p>
         </w:tc>
@@ -1706,7 +1706,7 @@
                 <w:szCs w:val="22"/>
                 <w:color w:val="000000"/>
               </w:rPr>
-              <w:t xml:space="preserve">0.02 (0.02 to 0.02)</w:t>
+              <w:t xml:space="preserve">0.02 (0.02 to 0.03)</w:t>
             </w:r>
           </w:p>
         </w:tc>
@@ -2171,7 +2171,7 @@
                 <w:szCs w:val="22"/>
                 <w:color w:val="000000"/>
               </w:rPr>
-              <w:t xml:space="preserve">3.94%</w:t>
+              <w:t xml:space="preserve">5.4%</w:t>
             </w:r>
           </w:p>
         </w:tc>
@@ -2309,7 +2309,7 @@
                 <w:szCs w:val="22"/>
                 <w:color w:val="000000"/>
               </w:rPr>
-              <w:t xml:space="preserve">4.49% (4.24% to 4.74%)</w:t>
+              <w:t xml:space="preserve">4.76% (4.51% to 5.02%)</w:t>
             </w:r>
           </w:p>
         </w:tc>
@@ -2447,7 +2447,7 @@
                 <w:szCs w:val="22"/>
                 <w:color w:val="000000"/>
               </w:rPr>
-              <w:t xml:space="preserve">1.14 (1.06 to 1.22)</w:t>
+              <w:t xml:space="preserve">0.88 (0.82 to 0.94)</w:t>
             </w:r>
           </w:p>
         </w:tc>
@@ -2585,7 +2585,7 @@
                 <w:szCs w:val="22"/>
                 <w:color w:val="000000"/>
               </w:rPr>
-              <w:t xml:space="preserve">0.54% (0.24% to 0.85%)</w:t>
+              <w:t xml:space="preserve">-0.64% (-0.98% to -0.29%)</w:t>
             </w:r>
           </w:p>
         </w:tc>
@@ -2723,7 +2723,7 @@
                 <w:szCs w:val="22"/>
                 <w:color w:val="000000"/>
               </w:rPr>
-              <w:t xml:space="preserve">-0.07 (-0.17 to 0.04)</w:t>
+              <w:t xml:space="preserve">-0.59 (-0.68 to -0.5)</w:t>
             </w:r>
           </w:p>
         </w:tc>
@@ -2861,7 +2861,7 @@
                 <w:szCs w:val="22"/>
                 <w:color w:val="000000"/>
               </w:rPr>
-              <w:t xml:space="preserve">-0.28 (-0.33 to -0.23)</w:t>
+              <w:t xml:space="preserve">-0.38 (-0.43 to -0.33)</w:t>
             </w:r>
           </w:p>
         </w:tc>
@@ -3050,7 +3050,7 @@
                 <w:szCs w:val="22"/>
                 <w:color w:val="000000"/>
               </w:rPr>
-              <w:t xml:space="preserve">0.89 (0.88 to 0.9)</w:t>
+              <w:t xml:space="preserve">0.88 (0.87 to 0.89)</w:t>
             </w:r>
           </w:p>
         </w:tc>
@@ -3239,7 +3239,7 @@
                 <w:szCs w:val="22"/>
                 <w:color w:val="000000"/>
               </w:rPr>
-              <w:t xml:space="preserve">0.04 (0.03 to 0.04)</w:t>
+              <w:t xml:space="preserve">0.04 (0.04 to 0.04)</w:t>
             </w:r>
           </w:p>
         </w:tc>

</xml_diff>